<commit_message>
Modif Rapport pour MCD
</commit_message>
<xml_diff>
--- a/BD40.docx
+++ b/BD40.docx
@@ -980,10 +980,7 @@
           <w:fldChar w:fldCharType="begin"/>
         </w:r>
         <w:r>
-          <w:instrText xml:space="preserve"> PAGEREF _Toc527963</w:instrText>
-        </w:r>
-        <w:r>
-          <w:instrText xml:space="preserve">701 \h </w:instrText>
+          <w:instrText xml:space="preserve"> PAGEREF _Toc527963701 \h </w:instrText>
         </w:r>
         <w:r>
           <w:fldChar w:fldCharType="separate"/>
@@ -1344,10 +1341,7 @@
           <w:fldChar w:fldCharType="begin"/>
         </w:r>
         <w:r>
-          <w:instrText xml:space="preserve"> PAGEREF _Toc527963707</w:instrText>
-        </w:r>
-        <w:r>
-          <w:instrText xml:space="preserve"> \h </w:instrText>
+          <w:instrText xml:space="preserve"> PAGEREF _Toc527963707 \h </w:instrText>
         </w:r>
         <w:r>
           <w:fldChar w:fldCharType="separate"/>
@@ -1759,7 +1753,7 @@
               <w:spacing w:after="0" w:line="240" w:lineRule="auto"/>
               <w:jc w:val="center"/>
               <w:rPr>
-                <w:rFonts w:asciiTheme="majorHAnsi" w:eastAsia="Times New Roman" w:hAnsiTheme="majorHAnsi" w:cstheme="majorBidi"/>
+                <w:rFonts w:eastAsia="Times New Roman"/>
                 <w:b/>
                 <w:i w:val="0"/>
                 <w:iCs w:val="0"/>
@@ -1769,7 +1763,7 @@
             </w:pPr>
             <w:r>
               <w:rPr>
-                <w:rFonts w:asciiTheme="majorHAnsi" w:eastAsia="Times New Roman" w:hAnsiTheme="majorHAnsi" w:cstheme="majorBidi"/>
+                <w:rFonts w:eastAsia="Times New Roman"/>
                 <w:b/>
                 <w:sz w:val="28"/>
                 <w:lang w:eastAsia="fr-FR"/>
@@ -1789,7 +1783,7 @@
               <w:jc w:val="center"/>
               <w:cnfStyle w:val="100000000000" w:firstRow="1" w:lastRow="0" w:firstColumn="0" w:lastColumn="0" w:oddVBand="0" w:evenVBand="0" w:oddHBand="0" w:evenHBand="0" w:firstRowFirstColumn="0" w:firstRowLastColumn="0" w:lastRowFirstColumn="0" w:lastRowLastColumn="0"/>
               <w:rPr>
-                <w:rFonts w:asciiTheme="majorHAnsi" w:eastAsia="Times New Roman" w:hAnsiTheme="majorHAnsi" w:cstheme="majorBidi"/>
+                <w:rFonts w:eastAsia="Times New Roman"/>
                 <w:b/>
                 <w:i w:val="0"/>
                 <w:iCs w:val="0"/>
@@ -1799,7 +1793,7 @@
             </w:pPr>
             <w:r>
               <w:rPr>
-                <w:rFonts w:asciiTheme="majorHAnsi" w:eastAsia="Times New Roman" w:hAnsiTheme="majorHAnsi" w:cstheme="majorBidi"/>
+                <w:rFonts w:eastAsia="Times New Roman"/>
                 <w:b/>
                 <w:sz w:val="28"/>
                 <w:lang w:eastAsia="fr-FR"/>
@@ -1819,7 +1813,7 @@
               <w:jc w:val="center"/>
               <w:cnfStyle w:val="100000000000" w:firstRow="1" w:lastRow="0" w:firstColumn="0" w:lastColumn="0" w:oddVBand="0" w:evenVBand="0" w:oddHBand="0" w:evenHBand="0" w:firstRowFirstColumn="0" w:firstRowLastColumn="0" w:lastRowFirstColumn="0" w:lastRowLastColumn="0"/>
               <w:rPr>
-                <w:rFonts w:asciiTheme="majorHAnsi" w:eastAsia="Times New Roman" w:hAnsiTheme="majorHAnsi" w:cstheme="majorBidi"/>
+                <w:rFonts w:eastAsia="Times New Roman"/>
                 <w:b/>
                 <w:i w:val="0"/>
                 <w:iCs w:val="0"/>
@@ -1829,7 +1823,7 @@
             </w:pPr>
             <w:r>
               <w:rPr>
-                <w:rFonts w:asciiTheme="majorHAnsi" w:eastAsia="Times New Roman" w:hAnsiTheme="majorHAnsi" w:cstheme="majorBidi"/>
+                <w:rFonts w:eastAsia="Times New Roman"/>
                 <w:b/>
                 <w:sz w:val="28"/>
                 <w:lang w:eastAsia="fr-FR"/>
@@ -1849,7 +1843,7 @@
               <w:jc w:val="center"/>
               <w:cnfStyle w:val="100000000000" w:firstRow="1" w:lastRow="0" w:firstColumn="0" w:lastColumn="0" w:oddVBand="0" w:evenVBand="0" w:oddHBand="0" w:evenHBand="0" w:firstRowFirstColumn="0" w:firstRowLastColumn="0" w:lastRowFirstColumn="0" w:lastRowLastColumn="0"/>
               <w:rPr>
-                <w:rFonts w:asciiTheme="majorHAnsi" w:eastAsia="Times New Roman" w:hAnsiTheme="majorHAnsi" w:cstheme="majorBidi"/>
+                <w:rFonts w:eastAsia="Times New Roman"/>
                 <w:b/>
                 <w:i w:val="0"/>
                 <w:iCs w:val="0"/>
@@ -1859,7 +1853,7 @@
             </w:pPr>
             <w:r>
               <w:rPr>
-                <w:rFonts w:asciiTheme="majorHAnsi" w:eastAsia="Times New Roman" w:hAnsiTheme="majorHAnsi" w:cstheme="majorBidi"/>
+                <w:rFonts w:eastAsia="Times New Roman"/>
                 <w:b/>
                 <w:sz w:val="28"/>
                 <w:lang w:eastAsia="fr-FR"/>
@@ -1883,7 +1877,7 @@
               <w:spacing w:after="0" w:line="240" w:lineRule="auto"/>
               <w:jc w:val="both"/>
               <w:rPr>
-                <w:rFonts w:asciiTheme="majorHAnsi" w:eastAsia="Times New Roman" w:hAnsiTheme="majorHAnsi" w:cstheme="majorBidi"/>
+                <w:rFonts w:eastAsia="Times New Roman"/>
                 <w:i w:val="0"/>
                 <w:iCs w:val="0"/>
                 <w:sz w:val="28"/>
@@ -1892,7 +1886,7 @@
             </w:pPr>
             <w:r>
               <w:rPr>
-                <w:rFonts w:asciiTheme="majorHAnsi" w:eastAsia="Times New Roman" w:hAnsiTheme="majorHAnsi" w:cstheme="majorBidi"/>
+                <w:rFonts w:eastAsia="Times New Roman"/>
                 <w:sz w:val="28"/>
                 <w:lang w:eastAsia="fr-FR"/>
               </w:rPr>
@@ -1995,7 +1989,7 @@
               <w:spacing w:after="0" w:line="240" w:lineRule="auto"/>
               <w:jc w:val="both"/>
               <w:rPr>
-                <w:rFonts w:asciiTheme="majorHAnsi" w:eastAsia="Times New Roman" w:hAnsiTheme="majorHAnsi" w:cstheme="majorBidi"/>
+                <w:rFonts w:eastAsia="Times New Roman"/>
                 <w:i w:val="0"/>
                 <w:iCs w:val="0"/>
                 <w:sz w:val="28"/>
@@ -2096,7 +2090,7 @@
               <w:spacing w:after="0" w:line="240" w:lineRule="auto"/>
               <w:jc w:val="both"/>
               <w:rPr>
-                <w:rFonts w:asciiTheme="majorHAnsi" w:eastAsia="Times New Roman" w:hAnsiTheme="majorHAnsi" w:cstheme="majorBidi"/>
+                <w:rFonts w:eastAsia="Times New Roman"/>
                 <w:i w:val="0"/>
                 <w:iCs w:val="0"/>
                 <w:sz w:val="28"/>
@@ -2202,7 +2196,7 @@
               <w:spacing w:after="0" w:line="240" w:lineRule="auto"/>
               <w:jc w:val="both"/>
               <w:rPr>
-                <w:rFonts w:asciiTheme="majorHAnsi" w:eastAsia="Times New Roman" w:hAnsiTheme="majorHAnsi" w:cstheme="majorBidi"/>
+                <w:rFonts w:eastAsia="Times New Roman"/>
                 <w:i w:val="0"/>
                 <w:iCs w:val="0"/>
                 <w:sz w:val="28"/>
@@ -2305,7 +2299,7 @@
               <w:spacing w:after="0" w:line="240" w:lineRule="auto"/>
               <w:jc w:val="both"/>
               <w:rPr>
-                <w:rFonts w:asciiTheme="majorHAnsi" w:eastAsia="Times New Roman" w:hAnsiTheme="majorHAnsi" w:cstheme="majorBidi"/>
+                <w:rFonts w:eastAsia="Times New Roman"/>
                 <w:i w:val="0"/>
                 <w:iCs w:val="0"/>
                 <w:sz w:val="28"/>
@@ -2409,7 +2403,7 @@
               <w:spacing w:after="0" w:line="240" w:lineRule="auto"/>
               <w:jc w:val="both"/>
               <w:rPr>
-                <w:rFonts w:asciiTheme="majorHAnsi" w:eastAsia="Times New Roman" w:hAnsiTheme="majorHAnsi" w:cstheme="majorBidi"/>
+                <w:rFonts w:eastAsia="Times New Roman"/>
                 <w:i w:val="0"/>
                 <w:iCs w:val="0"/>
                 <w:sz w:val="28"/>
@@ -2512,7 +2506,7 @@
               <w:spacing w:after="0" w:line="240" w:lineRule="auto"/>
               <w:jc w:val="both"/>
               <w:rPr>
-                <w:rFonts w:asciiTheme="majorHAnsi" w:eastAsia="Times New Roman" w:hAnsiTheme="majorHAnsi" w:cstheme="majorBidi"/>
+                <w:rFonts w:eastAsia="Times New Roman"/>
                 <w:i w:val="0"/>
                 <w:iCs w:val="0"/>
                 <w:sz w:val="28"/>
@@ -2626,7 +2620,7 @@
               <w:spacing w:after="0" w:line="240" w:lineRule="auto"/>
               <w:jc w:val="both"/>
               <w:rPr>
-                <w:rFonts w:asciiTheme="majorHAnsi" w:eastAsia="Times New Roman" w:hAnsiTheme="majorHAnsi" w:cstheme="majorBidi"/>
+                <w:rFonts w:eastAsia="Times New Roman"/>
                 <w:i w:val="0"/>
                 <w:iCs w:val="0"/>
                 <w:sz w:val="28"/>
@@ -2729,7 +2723,7 @@
               <w:spacing w:after="0" w:line="240" w:lineRule="auto"/>
               <w:jc w:val="both"/>
               <w:rPr>
-                <w:rFonts w:asciiTheme="majorHAnsi" w:eastAsia="Times New Roman" w:hAnsiTheme="majorHAnsi" w:cstheme="majorBidi"/>
+                <w:rFonts w:eastAsia="Times New Roman"/>
                 <w:i w:val="0"/>
                 <w:iCs w:val="0"/>
                 <w:sz w:val="28"/>
@@ -2841,7 +2835,7 @@
               <w:spacing w:after="0" w:line="240" w:lineRule="auto"/>
               <w:jc w:val="both"/>
               <w:rPr>
-                <w:rFonts w:asciiTheme="majorHAnsi" w:eastAsia="Times New Roman" w:hAnsiTheme="majorHAnsi" w:cstheme="majorBidi"/>
+                <w:rFonts w:eastAsia="Times New Roman"/>
                 <w:i w:val="0"/>
                 <w:iCs w:val="0"/>
                 <w:sz w:val="28"/>
@@ -2925,15 +2919,7 @@
                 <w:sz w:val="28"/>
                 <w:lang w:eastAsia="fr-FR"/>
               </w:rPr>
-              <w:t xml:space="preserve">Création du MCT et </w:t>
-            </w:r>
-            <w:r>
-              <w:rPr>
-                <w:rFonts w:eastAsia="Times New Roman"/>
-                <w:sz w:val="28"/>
-                <w:lang w:eastAsia="fr-FR"/>
-              </w:rPr>
-              <w:t>modification du MCC</w:t>
+              <w:t>Création du MCT et modification du MCC</w:t>
             </w:r>
           </w:p>
         </w:tc>
@@ -2952,7 +2938,7 @@
               <w:spacing w:after="0" w:line="240" w:lineRule="auto"/>
               <w:jc w:val="both"/>
               <w:rPr>
-                <w:rFonts w:asciiTheme="majorHAnsi" w:eastAsia="Times New Roman" w:hAnsiTheme="majorHAnsi" w:cstheme="majorBidi"/>
+                <w:rFonts w:eastAsia="Times New Roman"/>
                 <w:i w:val="0"/>
                 <w:iCs w:val="0"/>
                 <w:sz w:val="28"/>
@@ -3058,7 +3044,7 @@
               <w:spacing w:after="0" w:line="240" w:lineRule="auto"/>
               <w:jc w:val="both"/>
               <w:rPr>
-                <w:rFonts w:asciiTheme="majorHAnsi" w:eastAsia="Times New Roman" w:hAnsiTheme="majorHAnsi" w:cstheme="majorBidi"/>
+                <w:rFonts w:eastAsia="Times New Roman"/>
                 <w:i w:val="0"/>
                 <w:iCs w:val="0"/>
                 <w:sz w:val="28"/>
@@ -3135,7 +3121,7 @@
               <w:spacing w:after="0" w:line="240" w:lineRule="auto"/>
               <w:jc w:val="both"/>
               <w:rPr>
-                <w:rFonts w:asciiTheme="majorHAnsi" w:eastAsia="Times New Roman" w:hAnsiTheme="majorHAnsi" w:cstheme="majorBidi"/>
+                <w:rFonts w:eastAsia="Times New Roman"/>
                 <w:i w:val="0"/>
                 <w:iCs w:val="0"/>
                 <w:sz w:val="28"/>
@@ -3215,7 +3201,7 @@
               <w:spacing w:after="0" w:line="240" w:lineRule="auto"/>
               <w:jc w:val="both"/>
               <w:rPr>
-                <w:rFonts w:asciiTheme="majorHAnsi" w:eastAsia="Times New Roman" w:hAnsiTheme="majorHAnsi" w:cstheme="majorBidi"/>
+                <w:rFonts w:eastAsia="Times New Roman"/>
                 <w:i w:val="0"/>
                 <w:iCs w:val="0"/>
                 <w:sz w:val="28"/>
@@ -3346,19 +3332,7 @@
         <w:rPr>
           <w:lang w:eastAsia="fr-FR"/>
         </w:rPr>
-        <w:t>Nous sommes des étudiants en première année d’informatique à l’UTBM. Dans le cadre de l’UV de BD40 concernant la conception de systèmes d’informations, nous avons à réaliser un projet pour mettre en application les connaissances acquises durant les cours e</w:t>
-      </w:r>
-      <w:r>
-        <w:rPr>
-          <w:lang w:eastAsia="fr-FR"/>
-        </w:rPr>
-        <w:t>t les séances de travaux pratiques. Les membres de notre groupe étaient très intéressés et curieux de découvrir le sujet du vin. Le groupe étant composé de deux chinois, nous pensions que ce serait une bonne occasion pour approfondir un sujet très lié à la</w:t>
-      </w:r>
-      <w:r>
-        <w:rPr>
-          <w:lang w:eastAsia="fr-FR"/>
-        </w:rPr>
-        <w:t xml:space="preserve"> culture française. </w:t>
+        <w:t xml:space="preserve">Nous sommes des étudiants en première année d’informatique à l’UTBM. Dans le cadre de l’UV de BD40 concernant la conception de systèmes d’informations, nous avons à réaliser un projet pour mettre en application les connaissances acquises durant les cours et les séances de travaux pratiques. Les membres de notre groupe étaient très intéressés et curieux de découvrir le sujet du vin. Le groupe étant composé de deux chinois, nous pensions que ce serait une bonne occasion pour approfondir un sujet très lié à la culture française. </w:t>
       </w:r>
     </w:p>
     <w:p>
@@ -3427,13 +3401,7 @@
         <w:rPr>
           <w:lang w:eastAsia="fr-FR"/>
         </w:rPr>
-        <w:t>Le principe est de créer une application de base de données permettant la gest</w:t>
-      </w:r>
-      <w:r>
-        <w:rPr>
-          <w:lang w:eastAsia="fr-FR"/>
-        </w:rPr>
-        <w:t>ion de cave à vin personnelle. Elle devra ainsi permettre à son utilisateur de visualiser le contenu de sa cave, les informations concernant ses vins et bouteilles, et d’ajouter ou de retirer des bouteilles de sa cave.</w:t>
+        <w:t>Le principe est de créer une application de base de données permettant la gestion de cave à vin personnelle. Elle devra ainsi permettre à son utilisateur de visualiser le contenu de sa cave, les informations concernant ses vins et bouteilles, et d’ajouter ou de retirer des bouteilles de sa cave.</w:t>
       </w:r>
     </w:p>
     <w:p>
@@ -3447,13 +3415,7 @@
         <w:rPr>
           <w:lang w:eastAsia="fr-FR"/>
         </w:rPr>
-        <w:t>Nous étudions donc les diverses fonct</w:t>
-      </w:r>
-      <w:r>
-        <w:rPr>
-          <w:lang w:eastAsia="fr-FR"/>
-        </w:rPr>
-        <w:t>ions nécessaires à l’application, telles que la conservation du vin, l’enregistrement de la date d'achat, de la meilleure date de consommation (l’apogée) etc.</w:t>
+        <w:t>Nous étudions donc les diverses fonctions nécessaires à l’application, telles que la conservation du vin, l’enregistrement de la date d'achat, de la meilleure date de consommation (l’apogée) etc.</w:t>
       </w:r>
     </w:p>
     <w:p>
@@ -3475,13 +3437,7 @@
         <w:rPr>
           <w:lang w:eastAsia="fr-FR"/>
         </w:rPr>
-        <w:t>Nous avons alors réalisé un schéma servant à résumer les caractéristiques principales de notre g</w:t>
-      </w:r>
-      <w:r>
-        <w:rPr>
-          <w:lang w:eastAsia="fr-FR"/>
-        </w:rPr>
-        <w:t>estion de cave :</w:t>
+        <w:t>Nous avons alors réalisé un schéma servant à résumer les caractéristiques principales de notre gestion de cave :</w:t>
       </w:r>
     </w:p>
     <w:p>
@@ -3593,19 +3549,7 @@
         <w:rPr>
           <w:lang w:eastAsia="zh-CN"/>
         </w:rPr>
-        <w:t>Des fournisseurs vont fou</w:t>
-      </w:r>
-      <w:r>
-        <w:rPr>
-          <w:lang w:eastAsia="zh-CN"/>
-        </w:rPr>
-        <w:t>rnir des vins de différentes régions et d’autres caractéristique comme la couleur, le cépage et l’appellation, etc. Ils vont aussi mettre le vin en bouteille. Et dès que l’embouteillage est fini, le fournisseur fournira plusieurs informations sur la boutei</w:t>
-      </w:r>
-      <w:r>
-        <w:rPr>
-          <w:lang w:eastAsia="zh-CN"/>
-        </w:rPr>
-        <w:t xml:space="preserve">lle comme le prix, le degré et l’année d’éveil et d’apogée. La cave à vin ne sert qu’à stocker des bouteilles. </w:t>
+        <w:t xml:space="preserve">Des fournisseurs vont fournir des vins de différentes régions et d’autres caractéristique comme la couleur, le cépage et l’appellation, etc. Ils vont aussi mettre le vin en bouteille. Et dès que l’embouteillage est fini, le fournisseur fournira plusieurs informations sur la bouteille comme le prix, le degré et l’année d’éveil et d’apogée. La cave à vin ne sert qu’à stocker des bouteilles. </w:t>
       </w:r>
     </w:p>
     <w:p>
@@ -3619,13 +3563,7 @@
         <w:rPr>
           <w:lang w:eastAsia="zh-CN"/>
         </w:rPr>
-        <w:t>Ensuite, des bouteilles vont être stockées dans la cave jusqu’au jour où le consommateur vient l’acheter ou la déguster. Le client, bien sûr, pe</w:t>
-      </w:r>
-      <w:r>
-        <w:rPr>
-          <w:lang w:eastAsia="zh-CN"/>
-        </w:rPr>
-        <w:t>ut acheter plusieurs bouteilles ou même un carton de bouteilles. Donc la cave dispose des cartons de bois de plusieurs tailles.</w:t>
+        <w:t>Ensuite, des bouteilles vont être stockées dans la cave jusqu’au jour où le consommateur vient l’acheter ou la déguster. Le client, bien sûr, peut acheter plusieurs bouteilles ou même un carton de bouteilles. Donc la cave dispose des cartons de bois de plusieurs tailles.</w:t>
       </w:r>
     </w:p>
     <w:p>
@@ -3639,13 +3577,7 @@
         <w:rPr>
           <w:lang w:eastAsia="zh-CN"/>
         </w:rPr>
-        <w:t xml:space="preserve">Dès que la bouteille soit vendue, une date de sortie sera notée tandis qu’une date d’entrée sera notée dès que la </w:t>
-      </w:r>
-      <w:r>
-        <w:rPr>
-          <w:lang w:eastAsia="zh-CN"/>
-        </w:rPr>
-        <w:t>bouteille est produite chez le producteur. On a également une fiche de dégustation pour enregistrer toutes les informations concernant la dégustation pour que la cave puisse trier les fournisseur la prochaine fois.</w:t>
+        <w:t>Dès que la bouteille soit vendue, une date de sortie sera notée tandis qu’une date d’entrée sera notée dès que la bouteille est produite chez le producteur. On a également une fiche de dégustation pour enregistrer toutes les informations concernant la dégustation pour que la cave puisse trier les fournisseur la prochaine fois.</w:t>
       </w:r>
     </w:p>
     <w:p>
@@ -3677,13 +3609,7 @@
         <w:rPr>
           <w:lang w:eastAsia="fr-FR"/>
         </w:rPr>
-        <w:t>Les acteurs externes : pr</w:t>
-      </w:r>
-      <w:r>
-        <w:rPr>
-          <w:lang w:eastAsia="fr-FR"/>
-        </w:rPr>
-        <w:t>oducteur de vin, dégustateur.</w:t>
+        <w:t>Les acteurs externes : producteur de vin, dégustateur.</w:t>
       </w:r>
     </w:p>
     <w:p>
@@ -3736,13 +3662,7 @@
         <w:rPr>
           <w:lang w:eastAsia="fr-FR"/>
         </w:rPr>
-        <w:t>Les flux secondaires : le stockage du</w:t>
-      </w:r>
-      <w:r>
-        <w:rPr>
-          <w:lang w:eastAsia="fr-FR"/>
-        </w:rPr>
-        <w:t xml:space="preserve"> </w:t>
+        <w:t xml:space="preserve">Les flux secondaires : le stockage du </w:t>
       </w:r>
       <w:proofErr w:type="gramStart"/>
       <w:r>
@@ -3795,13 +3715,7 @@
         <w:rPr>
           <w:lang w:eastAsia="fr-FR"/>
         </w:rPr>
-        <w:t>Notre système est très simple. C’est une cave à vin personnelle. C’est-à-dire la cave ne sert qu’à stocker des bouteilles pour un foyer ou pour une p</w:t>
-      </w:r>
-      <w:r>
-        <w:rPr>
-          <w:lang w:eastAsia="fr-FR"/>
-        </w:rPr>
-        <w:t>ersonne. De temps en temps, l’utilisateur convoquera ses amis, son parent ou ses collègues chez lui pour déguster le vin qu’il a acheté.</w:t>
+        <w:t>Notre système est très simple. C’est une cave à vin personnelle. C’est-à-dire la cave ne sert qu’à stocker des bouteilles pour un foyer ou pour une personne. De temps en temps, l’utilisateur convoquera ses amis, son parent ou ses collègues chez lui pour déguster le vin qu’il a acheté.</w:t>
       </w:r>
     </w:p>
     <w:p>
@@ -3814,19 +3728,7 @@
         <w:rPr>
           <w:lang w:eastAsia="fr-FR"/>
         </w:rPr>
-        <w:t>Il peut acheter une bouteille ou un carton de vin (contenant toutes les mêmes bouteilles) ou alors plusieurs bouteilles</w:t>
-      </w:r>
-      <w:r>
-        <w:rPr>
-          <w:lang w:eastAsia="fr-FR"/>
-        </w:rPr>
-        <w:t xml:space="preserve"> identiques. La fiche de stockage fonctionne comme une interface entre le producteur et l’utilisateur. Il est aussi indispensable pour gérer le stockage. La fiche de dégustation est pour l’objectif de noter des avis après dégustation pour que l’utilisateur</w:t>
-      </w:r>
-      <w:r>
-        <w:rPr>
-          <w:lang w:eastAsia="fr-FR"/>
-        </w:rPr>
-        <w:t xml:space="preserve"> puisse choisir la prochaine fois son vin préféré.</w:t>
+        <w:t>Il peut acheter une bouteille ou un carton de vin (contenant toutes les mêmes bouteilles) ou alors plusieurs bouteilles identiques. La fiche de stockage fonctionne comme une interface entre le producteur et l’utilisateur. Il est aussi indispensable pour gérer le stockage. La fiche de dégustation est pour l’objectif de noter des avis après dégustation pour que l’utilisateur puisse choisir la prochaine fois son vin préféré.</w:t>
       </w:r>
     </w:p>
     <w:p>
@@ -3884,13 +3786,7 @@
           <w:lang w:eastAsia="fr-FR"/>
         </w:rPr>
         <w:tab/>
-        <w:t>Système de facture lié à l’</w:t>
-      </w:r>
-      <w:r>
-        <w:rPr>
-          <w:lang w:eastAsia="fr-FR"/>
-        </w:rPr>
-        <w:t>enregistrement d’une arrivée de stock</w:t>
+        <w:t>Système de facture lié à l’enregistrement d’une arrivée de stock</w:t>
       </w:r>
     </w:p>
     <w:p>
@@ -4042,56 +3938,57 @@
                 <w:bCs/>
                 <w:color w:val="FFFFFF" w:themeColor="background1"/>
               </w:rPr>
-              <w:t xml:space="preserve">Nom </w:t>
-            </w:r>
-            <w:r>
-              <w:rPr>
-                <w:rFonts w:asciiTheme="minorEastAsia" w:hAnsiTheme="minorEastAsia" w:cstheme="minorEastAsia" w:hint="eastAsia"/>
+              <w:t>Nom Logique ou Alias</w:t>
+            </w:r>
+          </w:p>
+        </w:tc>
+        <w:tc>
+          <w:tcPr>
+            <w:tcW w:w="1236" w:type="dxa"/>
+            <w:shd w:val="clear" w:color="auto" w:fill="365F91" w:themeFill="accent1" w:themeFillShade="BF"/>
+          </w:tcPr>
+          <w:p>
+            <w:pPr>
+              <w:spacing w:after="0" w:line="240" w:lineRule="auto"/>
+              <w:jc w:val="center"/>
+              <w:rPr>
+                <w:rFonts w:asciiTheme="minorEastAsia" w:hAnsiTheme="minorEastAsia" w:cstheme="minorEastAsia"/>
                 <w:b/>
                 <w:bCs/>
                 <w:color w:val="FFFFFF" w:themeColor="background1"/>
               </w:rPr>
-              <w:t>Logique ou Alias</w:t>
-            </w:r>
-          </w:p>
-        </w:tc>
-        <w:tc>
-          <w:tcPr>
-            <w:tcW w:w="1236" w:type="dxa"/>
-            <w:shd w:val="clear" w:color="auto" w:fill="365F91" w:themeFill="accent1" w:themeFillShade="BF"/>
-          </w:tcPr>
-          <w:p>
-            <w:pPr>
-              <w:spacing w:after="0" w:line="240" w:lineRule="auto"/>
-              <w:jc w:val="center"/>
-              <w:rPr>
-                <w:rFonts w:asciiTheme="minorEastAsia" w:hAnsiTheme="minorEastAsia" w:cstheme="minorEastAsia"/>
+            </w:pPr>
+            <w:r>
+              <w:rPr>
+                <w:rFonts w:asciiTheme="minorEastAsia" w:hAnsiTheme="minorEastAsia" w:cstheme="minorEastAsia" w:hint="eastAsia"/>
                 <w:b/>
                 <w:bCs/>
                 <w:color w:val="FFFFFF" w:themeColor="background1"/>
               </w:rPr>
-            </w:pPr>
-            <w:r>
-              <w:rPr>
-                <w:rFonts w:asciiTheme="minorEastAsia" w:hAnsiTheme="minorEastAsia" w:cstheme="minorEastAsia" w:hint="eastAsia"/>
+              <w:t>Type</w:t>
+            </w:r>
+          </w:p>
+          <w:p>
+            <w:pPr>
+              <w:spacing w:after="0" w:line="240" w:lineRule="auto"/>
+              <w:jc w:val="center"/>
+              <w:rPr>
+                <w:rFonts w:asciiTheme="minorEastAsia" w:hAnsiTheme="minorEastAsia" w:cstheme="minorEastAsia"/>
                 <w:b/>
                 <w:bCs/>
                 <w:color w:val="FFFFFF" w:themeColor="background1"/>
               </w:rPr>
-              <w:t>Type</w:t>
-            </w:r>
-          </w:p>
-          <w:p>
-            <w:pPr>
-              <w:spacing w:after="0" w:line="240" w:lineRule="auto"/>
-              <w:jc w:val="center"/>
-              <w:rPr>
-                <w:rFonts w:asciiTheme="minorEastAsia" w:hAnsiTheme="minorEastAsia" w:cstheme="minorEastAsia"/>
+            </w:pPr>
+            <w:r>
+              <w:rPr>
+                <w:rFonts w:asciiTheme="minorEastAsia" w:hAnsiTheme="minorEastAsia" w:cstheme="minorEastAsia" w:hint="eastAsia"/>
                 <w:b/>
                 <w:bCs/>
                 <w:color w:val="FFFFFF" w:themeColor="background1"/>
               </w:rPr>
-            </w:pPr>
+              <w:t xml:space="preserve">(E, </w:t>
+            </w:r>
+            <w:proofErr w:type="gramStart"/>
             <w:r>
               <w:rPr>
                 <w:rFonts w:asciiTheme="minorEastAsia" w:hAnsiTheme="minorEastAsia" w:cstheme="minorEastAsia" w:hint="eastAsia"/>
@@ -4099,9 +3996,9 @@
                 <w:bCs/>
                 <w:color w:val="FFFFFF" w:themeColor="background1"/>
               </w:rPr>
-              <w:t xml:space="preserve">(E, </w:t>
-            </w:r>
-            <w:proofErr w:type="gramStart"/>
+              <w:t>Ca</w:t>
+            </w:r>
+            <w:proofErr w:type="gramEnd"/>
             <w:r>
               <w:rPr>
                 <w:rFonts w:asciiTheme="minorEastAsia" w:hAnsiTheme="minorEastAsia" w:cstheme="minorEastAsia" w:hint="eastAsia"/>
@@ -4109,110 +4006,82 @@
                 <w:bCs/>
                 <w:color w:val="FFFFFF" w:themeColor="background1"/>
               </w:rPr>
-              <w:t>Ca</w:t>
-            </w:r>
-            <w:proofErr w:type="gramEnd"/>
-            <w:r>
-              <w:rPr>
-                <w:rFonts w:asciiTheme="minorEastAsia" w:hAnsiTheme="minorEastAsia" w:cstheme="minorEastAsia" w:hint="eastAsia"/>
+              <w:t>, Co)</w:t>
+            </w:r>
+          </w:p>
+        </w:tc>
+        <w:tc>
+          <w:tcPr>
+            <w:tcW w:w="1159" w:type="dxa"/>
+            <w:shd w:val="clear" w:color="auto" w:fill="365F91" w:themeFill="accent1" w:themeFillShade="BF"/>
+          </w:tcPr>
+          <w:p>
+            <w:pPr>
+              <w:spacing w:after="0" w:line="240" w:lineRule="auto"/>
+              <w:jc w:val="center"/>
+              <w:rPr>
+                <w:rFonts w:asciiTheme="minorEastAsia" w:hAnsiTheme="minorEastAsia" w:cstheme="minorEastAsia"/>
                 <w:b/>
                 <w:bCs/>
                 <w:color w:val="FFFFFF" w:themeColor="background1"/>
               </w:rPr>
-              <w:t>, Co)</w:t>
-            </w:r>
-          </w:p>
-        </w:tc>
-        <w:tc>
-          <w:tcPr>
-            <w:tcW w:w="1159" w:type="dxa"/>
-            <w:shd w:val="clear" w:color="auto" w:fill="365F91" w:themeFill="accent1" w:themeFillShade="BF"/>
-          </w:tcPr>
-          <w:p>
-            <w:pPr>
-              <w:spacing w:after="0" w:line="240" w:lineRule="auto"/>
-              <w:jc w:val="center"/>
-              <w:rPr>
-                <w:rFonts w:asciiTheme="minorEastAsia" w:hAnsiTheme="minorEastAsia" w:cstheme="minorEastAsia"/>
+            </w:pPr>
+            <w:r>
+              <w:rPr>
+                <w:rFonts w:asciiTheme="minorEastAsia" w:hAnsiTheme="minorEastAsia" w:cstheme="minorEastAsia" w:hint="eastAsia"/>
                 <w:b/>
                 <w:bCs/>
                 <w:color w:val="FFFFFF" w:themeColor="background1"/>
               </w:rPr>
-            </w:pPr>
-            <w:r>
-              <w:rPr>
-                <w:rFonts w:asciiTheme="minorEastAsia" w:hAnsiTheme="minorEastAsia" w:cstheme="minorEastAsia" w:hint="eastAsia"/>
+              <w:t>Nature + Longueur</w:t>
+            </w:r>
+          </w:p>
+        </w:tc>
+        <w:tc>
+          <w:tcPr>
+            <w:tcW w:w="1319" w:type="dxa"/>
+            <w:shd w:val="clear" w:color="auto" w:fill="365F91" w:themeFill="accent1" w:themeFillShade="BF"/>
+          </w:tcPr>
+          <w:p>
+            <w:pPr>
+              <w:spacing w:after="0" w:line="240" w:lineRule="auto"/>
+              <w:jc w:val="center"/>
+              <w:rPr>
+                <w:rFonts w:asciiTheme="minorEastAsia" w:hAnsiTheme="minorEastAsia" w:cstheme="minorEastAsia"/>
                 <w:b/>
                 <w:bCs/>
                 <w:color w:val="FFFFFF" w:themeColor="background1"/>
               </w:rPr>
-              <w:t>Nature + Longueur</w:t>
-            </w:r>
-          </w:p>
-        </w:tc>
-        <w:tc>
-          <w:tcPr>
-            <w:tcW w:w="1319" w:type="dxa"/>
-            <w:shd w:val="clear" w:color="auto" w:fill="365F91" w:themeFill="accent1" w:themeFillShade="BF"/>
-          </w:tcPr>
-          <w:p>
-            <w:pPr>
-              <w:spacing w:after="0" w:line="240" w:lineRule="auto"/>
-              <w:jc w:val="center"/>
-              <w:rPr>
-                <w:rFonts w:asciiTheme="minorEastAsia" w:hAnsiTheme="minorEastAsia" w:cstheme="minorEastAsia"/>
+            </w:pPr>
+            <w:r>
+              <w:rPr>
+                <w:rFonts w:asciiTheme="minorEastAsia" w:hAnsiTheme="minorEastAsia" w:cstheme="minorEastAsia" w:hint="eastAsia"/>
                 <w:b/>
                 <w:bCs/>
                 <w:color w:val="FFFFFF" w:themeColor="background1"/>
               </w:rPr>
-            </w:pPr>
-            <w:r>
-              <w:rPr>
-                <w:rFonts w:asciiTheme="minorEastAsia" w:hAnsiTheme="minorEastAsia" w:cstheme="minorEastAsia" w:hint="eastAsia"/>
+              <w:t>Type</w:t>
+            </w:r>
+          </w:p>
+          <w:p>
+            <w:pPr>
+              <w:spacing w:after="0" w:line="240" w:lineRule="auto"/>
+              <w:jc w:val="center"/>
+              <w:rPr>
+                <w:rFonts w:asciiTheme="minorEastAsia" w:hAnsiTheme="minorEastAsia" w:cstheme="minorEastAsia"/>
                 <w:b/>
                 <w:bCs/>
                 <w:color w:val="FFFFFF" w:themeColor="background1"/>
               </w:rPr>
-              <w:t>Type</w:t>
-            </w:r>
-          </w:p>
-          <w:p>
-            <w:pPr>
-              <w:spacing w:after="0" w:line="240" w:lineRule="auto"/>
-              <w:jc w:val="center"/>
-              <w:rPr>
-                <w:rFonts w:asciiTheme="minorEastAsia" w:hAnsiTheme="minorEastAsia" w:cstheme="minorEastAsia"/>
+            </w:pPr>
+            <w:r>
+              <w:rPr>
+                <w:rFonts w:asciiTheme="minorEastAsia" w:hAnsiTheme="minorEastAsia" w:cstheme="minorEastAsia" w:hint="eastAsia"/>
                 <w:b/>
                 <w:bCs/>
                 <w:color w:val="FFFFFF" w:themeColor="background1"/>
               </w:rPr>
-            </w:pPr>
-            <w:r>
-              <w:rPr>
-                <w:rFonts w:asciiTheme="minorEastAsia" w:hAnsiTheme="minorEastAsia" w:cstheme="minorEastAsia" w:hint="eastAsia"/>
-                <w:b/>
-                <w:bCs/>
-                <w:color w:val="FFFFFF" w:themeColor="background1"/>
-              </w:rPr>
-              <w:t>Win</w:t>
-            </w:r>
-            <w:r>
-              <w:rPr>
-                <w:rFonts w:asciiTheme="minorEastAsia" w:hAnsiTheme="minorEastAsia" w:cstheme="minorEastAsia" w:hint="eastAsia"/>
-                <w:b/>
-                <w:bCs/>
-                <w:color w:val="FFFFFF" w:themeColor="background1"/>
-              </w:rPr>
-              <w:t>’</w:t>
-            </w:r>
-            <w:r>
-              <w:rPr>
-                <w:rFonts w:asciiTheme="minorEastAsia" w:hAnsiTheme="minorEastAsia" w:cstheme="minorEastAsia" w:hint="eastAsia"/>
-                <w:b/>
-                <w:bCs/>
-                <w:color w:val="FFFFFF" w:themeColor="background1"/>
-              </w:rPr>
-              <w:t>Design</w:t>
+              <w:t>Win’Design</w:t>
             </w:r>
           </w:p>
         </w:tc>
@@ -9896,23 +9765,7 @@
                 <w:sz w:val="24"/>
                 <w:szCs w:val="24"/>
               </w:rPr>
-              <w:t>Année d</w:t>
-            </w:r>
-            <w:r>
-              <w:rPr>
-                <w:rFonts w:asciiTheme="minorEastAsia" w:hAnsiTheme="minorEastAsia" w:cstheme="minorEastAsia" w:hint="eastAsia"/>
-                <w:sz w:val="24"/>
-                <w:szCs w:val="24"/>
-              </w:rPr>
-              <w:t>’</w:t>
-            </w:r>
-            <w:r>
-              <w:rPr>
-                <w:rFonts w:asciiTheme="minorEastAsia" w:hAnsiTheme="minorEastAsia" w:cstheme="minorEastAsia" w:hint="eastAsia"/>
-                <w:sz w:val="24"/>
-                <w:szCs w:val="24"/>
-              </w:rPr>
-              <w:t>éveil</w:t>
+              <w:t>Année d’éveil</w:t>
             </w:r>
           </w:p>
         </w:tc>
@@ -11132,31 +10985,7 @@
                 <w:sz w:val="24"/>
                 <w:szCs w:val="24"/>
               </w:rPr>
-              <w:t xml:space="preserve">Note </w:t>
-            </w:r>
-            <w:r>
-              <w:rPr>
-                <w:rFonts w:asciiTheme="minorEastAsia" w:hAnsiTheme="minorEastAsia" w:cstheme="minorEastAsia" w:hint="eastAsia"/>
-                <w:sz w:val="24"/>
-                <w:szCs w:val="24"/>
-              </w:rPr>
-              <w:t>d</w:t>
-            </w:r>
-            <w:r>
-              <w:rPr>
-                <w:rFonts w:asciiTheme="minorEastAsia" w:hAnsiTheme="minorEastAsia" w:cstheme="minorEastAsia" w:hint="eastAsia"/>
-                <w:sz w:val="24"/>
-                <w:szCs w:val="24"/>
-              </w:rPr>
-              <w:t>’</w:t>
-            </w:r>
-            <w:r>
-              <w:rPr>
-                <w:rFonts w:asciiTheme="minorEastAsia" w:hAnsiTheme="minorEastAsia" w:cstheme="minorEastAsia" w:hint="eastAsia"/>
-                <w:sz w:val="24"/>
-                <w:szCs w:val="24"/>
-              </w:rPr>
-              <w:t>appréciation</w:t>
+              <w:t>Note d’appréciation</w:t>
             </w:r>
           </w:p>
         </w:tc>
@@ -11584,7 +11413,14 @@
       </w:tr>
     </w:tbl>
     <w:p/>
-    <w:p/>
+    <w:p>
+      <w:pPr>
+        <w:spacing w:after="160" w:line="259" w:lineRule="auto"/>
+      </w:pPr>
+      <w:r>
+        <w:br w:type="page"/>
+      </w:r>
+    </w:p>
     <w:p>
       <w:pPr>
         <w:pStyle w:val="Titre3"/>
@@ -11597,23 +11433,24 @@
       <w:bookmarkEnd w:id="13"/>
     </w:p>
     <w:p>
+      <w:bookmarkStart w:id="14" w:name="_GoBack"/>
       <w:r>
         <w:rPr>
           <w:noProof/>
         </w:rPr>
         <w:drawing>
-          <wp:anchor distT="0" distB="0" distL="114300" distR="114300" simplePos="0" relativeHeight="251687936" behindDoc="0" locked="0" layoutInCell="1" allowOverlap="1">
+          <wp:anchor distT="0" distB="0" distL="114300" distR="114300" simplePos="0" relativeHeight="251691008" behindDoc="1" locked="0" layoutInCell="1" allowOverlap="1" wp14:anchorId="69295455">
             <wp:simplePos x="0" y="0"/>
-            <wp:positionH relativeFrom="page">
-              <wp:posOffset>-539750</wp:posOffset>
+            <wp:positionH relativeFrom="column">
+              <wp:posOffset>-1400900</wp:posOffset>
             </wp:positionH>
             <wp:positionV relativeFrom="paragraph">
-              <wp:posOffset>1808480</wp:posOffset>
+              <wp:posOffset>2121341</wp:posOffset>
             </wp:positionV>
-            <wp:extent cx="8274050" cy="4654550"/>
+            <wp:extent cx="8593284" cy="4135120"/>
             <wp:effectExtent l="0" t="0" r="0" b="0"/>
-            <wp:wrapSquare wrapText="bothSides"/>
-            <wp:docPr id="5" name="Image 5"/>
+            <wp:wrapNone/>
+            <wp:docPr id="3" name="Image 3"/>
             <wp:cNvGraphicFramePr>
               <a:graphicFrameLocks xmlns:a="http://schemas.openxmlformats.org/drawingml/2006/main" noChangeAspect="1"/>
             </wp:cNvGraphicFramePr>
@@ -11621,13 +11458,11 @@
               <a:graphicData uri="http://schemas.openxmlformats.org/drawingml/2006/picture">
                 <pic:pic xmlns:pic="http://schemas.openxmlformats.org/drawingml/2006/picture">
                   <pic:nvPicPr>
-                    <pic:cNvPr id="5" name="Image 5"/>
-                    <pic:cNvPicPr>
-                      <a:picLocks noChangeAspect="1"/>
-                    </pic:cNvPicPr>
+                    <pic:cNvPr id="1" name=""/>
+                    <pic:cNvPicPr/>
                   </pic:nvPicPr>
                   <pic:blipFill>
-                    <a:blip r:embed="rId15" cstate="print">
+                    <a:blip r:embed="rId15">
                       <a:extLst>
                         <a:ext uri="{28A0092B-C50C-407E-A947-70E740481C1C}">
                           <a14:useLocalDpi xmlns:a14="http://schemas.microsoft.com/office/drawing/2010/main" val="0"/>
@@ -11641,66 +11476,7 @@
                   <pic:spPr>
                     <a:xfrm rot="16200000">
                       <a:off x="0" y="0"/>
-                      <a:ext cx="8274050" cy="4654550"/>
-                    </a:xfrm>
-                    <a:prstGeom prst="rect">
-                      <a:avLst/>
-                    </a:prstGeom>
-                  </pic:spPr>
-                </pic:pic>
-              </a:graphicData>
-            </a:graphic>
-          </wp:anchor>
-        </w:drawing>
-      </w:r>
-    </w:p>
-    <w:p>
-      <w:pPr>
-        <w:pStyle w:val="Titre3"/>
-      </w:pPr>
-      <w:bookmarkStart w:id="14" w:name="_Toc527963711"/>
-      <w:bookmarkStart w:id="15" w:name="_GoBack"/>
-      <w:r>
-        <w:lastRenderedPageBreak/>
-        <w:drawing>
-          <wp:anchor distT="0" distB="0" distL="114300" distR="114300" simplePos="0" relativeHeight="251689984" behindDoc="0" locked="0" layoutInCell="1" allowOverlap="1" wp14:anchorId="561B9CC1">
-            <wp:simplePos x="0" y="0"/>
-            <wp:positionH relativeFrom="page">
-              <wp:align>left</wp:align>
-            </wp:positionH>
-            <wp:positionV relativeFrom="paragraph">
-              <wp:posOffset>4429459</wp:posOffset>
-            </wp:positionV>
-            <wp:extent cx="7630795" cy="3735070"/>
-            <wp:effectExtent l="0" t="0" r="8255" b="0"/>
-            <wp:wrapSquare wrapText="bothSides"/>
-            <wp:docPr id="8" name="Image 8"/>
-            <wp:cNvGraphicFramePr>
-              <a:graphicFrameLocks xmlns:a="http://schemas.openxmlformats.org/drawingml/2006/main" noChangeAspect="1"/>
-            </wp:cNvGraphicFramePr>
-            <a:graphic xmlns:a="http://schemas.openxmlformats.org/drawingml/2006/main">
-              <a:graphicData uri="http://schemas.openxmlformats.org/drawingml/2006/picture">
-                <pic:pic xmlns:pic="http://schemas.openxmlformats.org/drawingml/2006/picture">
-                  <pic:nvPicPr>
-                    <pic:cNvPr id="1" name=""/>
-                    <pic:cNvPicPr/>
-                  </pic:nvPicPr>
-                  <pic:blipFill>
-                    <a:blip r:embed="rId16">
-                      <a:extLst>
-                        <a:ext uri="{28A0092B-C50C-407E-A947-70E740481C1C}">
-                          <a14:useLocalDpi xmlns:a14="http://schemas.microsoft.com/office/drawing/2010/main" val="0"/>
-                        </a:ext>
-                      </a:extLst>
-                    </a:blip>
-                    <a:stretch>
-                      <a:fillRect/>
-                    </a:stretch>
-                  </pic:blipFill>
-                  <pic:spPr>
-                    <a:xfrm>
-                      <a:off x="0" y="0"/>
-                      <a:ext cx="7643682" cy="3741400"/>
+                      <a:ext cx="8593284" cy="4135120"/>
                     </a:xfrm>
                     <a:prstGeom prst="rect">
                       <a:avLst/>
@@ -11718,24 +11494,31 @@
           </wp:anchor>
         </w:drawing>
       </w:r>
-      <w:bookmarkEnd w:id="15"/>
+      <w:bookmarkEnd w:id="14"/>
+    </w:p>
+    <w:p>
+      <w:pPr>
+        <w:pStyle w:val="Titre3"/>
+      </w:pPr>
+      <w:bookmarkStart w:id="15" w:name="_Toc527963711"/>
       <w:r>
         <w:rPr>
           <w:noProof/>
         </w:rPr>
+        <w:lastRenderedPageBreak/>
         <w:drawing>
-          <wp:anchor distT="0" distB="0" distL="114300" distR="114300" simplePos="0" relativeHeight="251688960" behindDoc="0" locked="0" layoutInCell="1" allowOverlap="1" wp14:anchorId="2D5B798D">
+          <wp:anchor distT="0" distB="0" distL="114300" distR="114300" simplePos="0" relativeHeight="251689984" behindDoc="0" locked="0" layoutInCell="1" allowOverlap="1" wp14:anchorId="561B9CC1">
             <wp:simplePos x="0" y="0"/>
-            <wp:positionH relativeFrom="page">
-              <wp:align>left</wp:align>
+            <wp:positionH relativeFrom="margin">
+              <wp:align>center</wp:align>
             </wp:positionH>
             <wp:positionV relativeFrom="paragraph">
-              <wp:posOffset>260210</wp:posOffset>
+              <wp:posOffset>4427220</wp:posOffset>
             </wp:positionV>
-            <wp:extent cx="7435914" cy="4401519"/>
-            <wp:effectExtent l="0" t="0" r="0" b="0"/>
+            <wp:extent cx="6056630" cy="3735070"/>
+            <wp:effectExtent l="0" t="0" r="1270" b="0"/>
             <wp:wrapSquare wrapText="bothSides"/>
-            <wp:docPr id="6" name="Image 6"/>
+            <wp:docPr id="8" name="Image 8"/>
             <wp:cNvGraphicFramePr>
               <a:graphicFrameLocks xmlns:a="http://schemas.openxmlformats.org/drawingml/2006/main" noChangeAspect="1"/>
             </wp:cNvGraphicFramePr>
@@ -11746,26 +11529,33 @@
                     <pic:cNvPr id="1" name=""/>
                     <pic:cNvPicPr/>
                   </pic:nvPicPr>
-                  <pic:blipFill>
-                    <a:blip r:embed="rId17">
+                  <pic:blipFill rotWithShape="1">
+                    <a:blip r:embed="rId16">
                       <a:extLst>
                         <a:ext uri="{28A0092B-C50C-407E-A947-70E740481C1C}">
                           <a14:useLocalDpi xmlns:a14="http://schemas.microsoft.com/office/drawing/2010/main" val="0"/>
                         </a:ext>
                       </a:extLst>
                     </a:blip>
-                    <a:stretch>
-                      <a:fillRect/>
-                    </a:stretch>
+                    <a:srcRect l="20622"/>
+                    <a:stretch/>
                   </pic:blipFill>
-                  <pic:spPr>
+                  <pic:spPr bwMode="auto">
                     <a:xfrm>
                       <a:off x="0" y="0"/>
-                      <a:ext cx="7435914" cy="4401519"/>
+                      <a:ext cx="6056630" cy="3735070"/>
                     </a:xfrm>
                     <a:prstGeom prst="rect">
                       <a:avLst/>
                     </a:prstGeom>
+                    <a:ln>
+                      <a:noFill/>
+                    </a:ln>
+                    <a:extLst>
+                      <a:ext uri="{53640926-AAD7-44D8-BBD7-CCE9431645EC}">
+                        <a14:shadowObscured xmlns:a14="http://schemas.microsoft.com/office/drawing/2010/main"/>
+                      </a:ext>
+                    </a:extLst>
                   </pic:spPr>
                 </pic:pic>
               </a:graphicData>
@@ -11782,7 +11572,7 @@
       <w:r>
         <w:t>Modèles de communication et de traitements</w:t>
       </w:r>
-      <w:bookmarkEnd w:id="14"/>
+      <w:bookmarkEnd w:id="15"/>
     </w:p>
     <w:p>
       <w:pPr>
@@ -11792,6 +11582,73 @@
           <w:numId w:val="0"/>
         </w:numPr>
       </w:pPr>
+      <w:r>
+        <w:rPr>
+          <w:noProof/>
+        </w:rPr>
+        <w:drawing>
+          <wp:anchor distT="0" distB="0" distL="114300" distR="114300" simplePos="0" relativeHeight="251688960" behindDoc="0" locked="0" layoutInCell="1" allowOverlap="1" wp14:anchorId="2D5B798D">
+            <wp:simplePos x="0" y="0"/>
+            <wp:positionH relativeFrom="margin">
+              <wp:align>center</wp:align>
+            </wp:positionH>
+            <wp:positionV relativeFrom="margin">
+              <wp:posOffset>377382</wp:posOffset>
+            </wp:positionV>
+            <wp:extent cx="5007610" cy="4050030"/>
+            <wp:effectExtent l="0" t="0" r="2540" b="7620"/>
+            <wp:wrapSquare wrapText="bothSides"/>
+            <wp:docPr id="6" name="Image 6"/>
+            <wp:cNvGraphicFramePr>
+              <a:graphicFrameLocks xmlns:a="http://schemas.openxmlformats.org/drawingml/2006/main" noChangeAspect="1"/>
+            </wp:cNvGraphicFramePr>
+            <a:graphic xmlns:a="http://schemas.openxmlformats.org/drawingml/2006/main">
+              <a:graphicData uri="http://schemas.openxmlformats.org/drawingml/2006/picture">
+                <pic:pic xmlns:pic="http://schemas.openxmlformats.org/drawingml/2006/picture">
+                  <pic:nvPicPr>
+                    <pic:cNvPr id="1" name=""/>
+                    <pic:cNvPicPr/>
+                  </pic:nvPicPr>
+                  <pic:blipFill rotWithShape="1">
+                    <a:blip r:embed="rId17">
+                      <a:extLst>
+                        <a:ext uri="{28A0092B-C50C-407E-A947-70E740481C1C}">
+                          <a14:useLocalDpi xmlns:a14="http://schemas.microsoft.com/office/drawing/2010/main" val="0"/>
+                        </a:ext>
+                      </a:extLst>
+                    </a:blip>
+                    <a:srcRect l="29601" t="7972" r="3044"/>
+                    <a:stretch/>
+                  </pic:blipFill>
+                  <pic:spPr bwMode="auto">
+                    <a:xfrm>
+                      <a:off x="0" y="0"/>
+                      <a:ext cx="5007610" cy="4050030"/>
+                    </a:xfrm>
+                    <a:prstGeom prst="rect">
+                      <a:avLst/>
+                    </a:prstGeom>
+                    <a:ln>
+                      <a:noFill/>
+                    </a:ln>
+                    <a:extLst>
+                      <a:ext uri="{53640926-AAD7-44D8-BBD7-CCE9431645EC}">
+                        <a14:shadowObscured xmlns:a14="http://schemas.microsoft.com/office/drawing/2010/main"/>
+                      </a:ext>
+                    </a:extLst>
+                  </pic:spPr>
+                </pic:pic>
+              </a:graphicData>
+            </a:graphic>
+            <wp14:sizeRelH relativeFrom="margin">
+              <wp14:pctWidth>0</wp14:pctWidth>
+            </wp14:sizeRelH>
+            <wp14:sizeRelV relativeFrom="margin">
+              <wp14:pctHeight>0</wp14:pctHeight>
+            </wp14:sizeRelV>
+          </wp:anchor>
+        </w:drawing>
+      </w:r>
       <w:r>
         <w:br w:type="page"/>
       </w:r>
@@ -14707,7 +14564,7 @@
 </file>
 
 <file path=customXml/itemProps2.xml><?xml version="1.0" encoding="utf-8"?>
-<ds:datastoreItem xmlns:ds="http://schemas.openxmlformats.org/officeDocument/2006/customXml" ds:itemID="{D581223C-9D77-486B-A614-949E8569ED7B}">
+<ds:datastoreItem xmlns:ds="http://schemas.openxmlformats.org/officeDocument/2006/customXml" ds:itemID="{27F958A6-FA4D-4776-9664-08ABD90091B4}">
   <ds:schemaRefs>
     <ds:schemaRef ds:uri="http://schemas.openxmlformats.org/officeDocument/2006/bibliography"/>
   </ds:schemaRefs>

</xml_diff>

<commit_message>
update with docx and pdf
</commit_message>
<xml_diff>
--- a/BD40.docx
+++ b/BD40.docx
@@ -11433,7 +11433,6 @@
       <w:bookmarkEnd w:id="13"/>
     </w:p>
     <w:p>
-      <w:bookmarkStart w:id="14" w:name="_GoBack"/>
       <w:r>
         <w:rPr>
           <w:noProof/>
@@ -11494,29 +11493,90 @@
           </wp:anchor>
         </w:drawing>
       </w:r>
-      <w:bookmarkEnd w:id="14"/>
     </w:p>
     <w:p>
       <w:pPr>
         <w:pStyle w:val="Titre3"/>
       </w:pPr>
-      <w:bookmarkStart w:id="15" w:name="_Toc527963711"/>
+      <w:bookmarkStart w:id="14" w:name="_Toc527963711"/>
+      <w:bookmarkStart w:id="15" w:name="_GoBack"/>
+      <w:bookmarkEnd w:id="15"/>
       <w:r>
         <w:rPr>
           <w:noProof/>
         </w:rPr>
         <w:lastRenderedPageBreak/>
         <w:drawing>
+          <wp:anchor distT="0" distB="0" distL="114300" distR="114300" simplePos="0" relativeHeight="251692032" behindDoc="0" locked="0" layoutInCell="1" allowOverlap="1" wp14:anchorId="5567875A">
+            <wp:simplePos x="0" y="0"/>
+            <wp:positionH relativeFrom="margin">
+              <wp:posOffset>548640</wp:posOffset>
+            </wp:positionH>
+            <wp:positionV relativeFrom="paragraph">
+              <wp:posOffset>252095</wp:posOffset>
+            </wp:positionV>
+            <wp:extent cx="4989830" cy="4034155"/>
+            <wp:effectExtent l="0" t="0" r="1270" b="4445"/>
+            <wp:wrapSquare wrapText="bothSides"/>
+            <wp:docPr id="7" name="Image 7"/>
+            <wp:cNvGraphicFramePr>
+              <a:graphicFrameLocks xmlns:a="http://schemas.openxmlformats.org/drawingml/2006/main" noChangeAspect="1"/>
+            </wp:cNvGraphicFramePr>
+            <a:graphic xmlns:a="http://schemas.openxmlformats.org/drawingml/2006/main">
+              <a:graphicData uri="http://schemas.openxmlformats.org/drawingml/2006/picture">
+                <pic:pic xmlns:pic="http://schemas.openxmlformats.org/drawingml/2006/picture">
+                  <pic:nvPicPr>
+                    <pic:cNvPr id="1" name=""/>
+                    <pic:cNvPicPr/>
+                  </pic:nvPicPr>
+                  <pic:blipFill>
+                    <a:blip r:embed="rId16">
+                      <a:extLst>
+                        <a:ext uri="{28A0092B-C50C-407E-A947-70E740481C1C}">
+                          <a14:useLocalDpi xmlns:a14="http://schemas.microsoft.com/office/drawing/2010/main" val="0"/>
+                        </a:ext>
+                      </a:extLst>
+                    </a:blip>
+                    <a:stretch>
+                      <a:fillRect/>
+                    </a:stretch>
+                  </pic:blipFill>
+                  <pic:spPr>
+                    <a:xfrm>
+                      <a:off x="0" y="0"/>
+                      <a:ext cx="4989830" cy="4034155"/>
+                    </a:xfrm>
+                    <a:prstGeom prst="rect">
+                      <a:avLst/>
+                    </a:prstGeom>
+                  </pic:spPr>
+                </pic:pic>
+              </a:graphicData>
+            </a:graphic>
+            <wp14:sizeRelH relativeFrom="margin">
+              <wp14:pctWidth>0</wp14:pctWidth>
+            </wp14:sizeRelH>
+            <wp14:sizeRelV relativeFrom="margin">
+              <wp14:pctHeight>0</wp14:pctHeight>
+            </wp14:sizeRelV>
+          </wp:anchor>
+        </w:drawing>
+      </w:r>
+      <w:r>
+        <w:rPr>
+          <w:noProof/>
+        </w:rPr>
+        <w:drawing>
           <wp:anchor distT="0" distB="0" distL="114300" distR="114300" simplePos="0" relativeHeight="251689984" behindDoc="0" locked="0" layoutInCell="1" allowOverlap="1" wp14:anchorId="561B9CC1">
             <wp:simplePos x="0" y="0"/>
             <wp:positionH relativeFrom="margin">
-              <wp:align>center</wp:align>
+              <wp:posOffset>-241935</wp:posOffset>
             </wp:positionH>
             <wp:positionV relativeFrom="paragraph">
-              <wp:posOffset>4427220</wp:posOffset>
+              <wp:posOffset>4231005</wp:posOffset>
             </wp:positionV>
-            <wp:extent cx="6056630" cy="3735070"/>
-            <wp:effectExtent l="0" t="0" r="1270" b="0"/>
+            <wp:extent cx="6377305" cy="3932555"/>
+            <wp:effectExtent l="0" t="0" r="4445" b="0"/>
             <wp:wrapSquare wrapText="bothSides"/>
             <wp:docPr id="8" name="Image 8"/>
             <wp:cNvGraphicFramePr>
@@ -11530,7 +11590,7 @@
                     <pic:cNvPicPr/>
                   </pic:nvPicPr>
                   <pic:blipFill rotWithShape="1">
-                    <a:blip r:embed="rId16">
+                    <a:blip r:embed="rId17">
                       <a:extLst>
                         <a:ext uri="{28A0092B-C50C-407E-A947-70E740481C1C}">
                           <a14:useLocalDpi xmlns:a14="http://schemas.microsoft.com/office/drawing/2010/main" val="0"/>
@@ -11543,7 +11603,7 @@
                   <pic:spPr bwMode="auto">
                     <a:xfrm>
                       <a:off x="0" y="0"/>
-                      <a:ext cx="6056630" cy="3735070"/>
+                      <a:ext cx="6377305" cy="3932555"/>
                     </a:xfrm>
                     <a:prstGeom prst="rect">
                       <a:avLst/>
@@ -11572,7 +11632,7 @@
       <w:r>
         <w:t>Modèles de communication et de traitements</w:t>
       </w:r>
-      <w:bookmarkEnd w:id="15"/>
+      <w:bookmarkEnd w:id="14"/>
     </w:p>
     <w:p>
       <w:pPr>
@@ -11610,7 +11670,7 @@
                     <pic:cNvPicPr/>
                   </pic:nvPicPr>
                   <pic:blipFill rotWithShape="1">
-                    <a:blip r:embed="rId17">
+                    <a:blip r:embed="rId18">
                       <a:extLst>
                         <a:ext uri="{28A0092B-C50C-407E-A947-70E740481C1C}">
                           <a14:useLocalDpi xmlns:a14="http://schemas.microsoft.com/office/drawing/2010/main" val="0"/>
@@ -11695,7 +11755,7 @@
           <w:lang w:eastAsia="fr-FR"/>
         </w:rPr>
       </w:pPr>
-      <w:hyperlink r:id="rId18" w:history="1">
+      <w:hyperlink r:id="rId19" w:history="1">
         <w:r>
           <w:rPr>
             <w:rStyle w:val="Lienhypertexte"/>
@@ -11711,7 +11771,7 @@
           <w:lang w:eastAsia="fr-FR"/>
         </w:rPr>
       </w:pPr>
-      <w:hyperlink r:id="rId19" w:history="1">
+      <w:hyperlink r:id="rId20" w:history="1">
         <w:r>
           <w:rPr>
             <w:rStyle w:val="Lienhypertexte"/>
@@ -11779,6 +11839,12 @@
           <w:lang w:eastAsia="fr-FR"/>
         </w:rPr>
         <w:t>Toutes les images présentes dans notre rapport, sont soit citées dans nos sources, soit libres de droits ou alors réalisées par nos propres soins.</w:t>
+      </w:r>
+      <w:r>
+        <w:rPr>
+          <w:noProof/>
+        </w:rPr>
+        <w:t xml:space="preserve"> </w:t>
       </w:r>
     </w:p>
     <w:sectPr>
@@ -14564,7 +14630,7 @@
 </file>
 
 <file path=customXml/itemProps2.xml><?xml version="1.0" encoding="utf-8"?>
-<ds:datastoreItem xmlns:ds="http://schemas.openxmlformats.org/officeDocument/2006/customXml" ds:itemID="{27F958A6-FA4D-4776-9664-08ABD90091B4}">
+<ds:datastoreItem xmlns:ds="http://schemas.openxmlformats.org/officeDocument/2006/customXml" ds:itemID="{3B30E68B-B67F-417A-A5DC-FC63A6A74CB5}">
   <ds:schemaRefs>
     <ds:schemaRef ds:uri="http://schemas.openxmlformats.org/officeDocument/2006/bibliography"/>
   </ds:schemaRefs>

</xml_diff>